<commit_message>
docs and README typo
</commit_message>
<xml_diff>
--- a/docs/About JsonSqlConfig.docx
+++ b/docs/About JsonSqlConfig.docx
@@ -237,6 +237,135 @@
         <w:t>.</w:t>
       </w:r>
     </w:p>
+    <w:p>
+      <w:pPr>
+        <w:spacing w:before="100" w:beforeAutospacing="1" w:after="100" w:afterAutospacing="1" w:line="240" w:lineRule="auto"/>
+        <w:rPr>
+          <w:rFonts w:eastAsia="Times New Roman" w:cstheme="minorHAnsi"/>
+        </w:rPr>
+      </w:pPr>
+      <w:r>
+        <w:rPr>
+          <w:rFonts w:eastAsia="Times New Roman" w:cstheme="minorHAnsi"/>
+        </w:rPr>
+        <w:t xml:space="preserve">Some documentation is found in the </w:t>
+      </w:r>
+      <w:r>
+        <w:rPr>
+          <w:rFonts w:eastAsia="Times New Roman" w:cstheme="minorHAnsi"/>
+          <w:b/>
+          <w:bCs/>
+        </w:rPr>
+        <w:t>docs</w:t>
+      </w:r>
+      <w:r>
+        <w:rPr>
+          <w:rFonts w:eastAsia="Times New Roman" w:cstheme="minorHAnsi"/>
+        </w:rPr>
+        <w:t xml:space="preserve"> folder:</w:t>
+      </w:r>
+    </w:p>
+    <w:p>
+      <w:pPr>
+        <w:numPr>
+          <w:ilvl w:val="0"/>
+          <w:numId w:val="3"/>
+        </w:numPr>
+        <w:spacing w:before="100" w:beforeAutospacing="1" w:after="100" w:afterAutospacing="1" w:line="240" w:lineRule="auto"/>
+        <w:rPr>
+          <w:rFonts w:eastAsia="Times New Roman" w:cstheme="minorHAnsi"/>
+        </w:rPr>
+      </w:pPr>
+      <w:r>
+        <w:rPr>
+          <w:rFonts w:eastAsia="Times New Roman" w:cstheme="minorHAnsi"/>
+          <w:b/>
+          <w:bCs/>
+        </w:rPr>
+        <w:t>JsonSqlConfig.drawio.pdf</w:t>
+      </w:r>
+      <w:r>
+        <w:rPr>
+          <w:rFonts w:eastAsia="Times New Roman" w:cstheme="minorHAnsi"/>
+        </w:rPr>
+        <w:t xml:space="preserve"> is a graphic data flow depiction</w:t>
+      </w:r>
+    </w:p>
+    <w:p>
+      <w:pPr>
+        <w:numPr>
+          <w:ilvl w:val="0"/>
+          <w:numId w:val="3"/>
+        </w:numPr>
+        <w:spacing w:before="100" w:beforeAutospacing="1" w:after="100" w:afterAutospacing="1" w:line="240" w:lineRule="auto"/>
+        <w:rPr>
+          <w:rFonts w:eastAsia="Times New Roman" w:cstheme="minorHAnsi"/>
+        </w:rPr>
+      </w:pPr>
+      <w:r>
+        <w:rPr>
+          <w:rFonts w:eastAsia="Times New Roman" w:cstheme="minorHAnsi"/>
+          <w:b/>
+          <w:bCs/>
+        </w:rPr>
+        <w:t>Repo setup.docx</w:t>
+      </w:r>
+      <w:r>
+        <w:rPr>
+          <w:rFonts w:eastAsia="Times New Roman" w:cstheme="minorHAnsi"/>
+        </w:rPr>
+        <w:t xml:space="preserve"> has instructons for setting up the repo runtime environment</w:t>
+      </w:r>
+    </w:p>
+    <w:p>
+      <w:pPr>
+        <w:numPr>
+          <w:ilvl w:val="0"/>
+          <w:numId w:val="3"/>
+        </w:numPr>
+        <w:spacing w:before="100" w:beforeAutospacing="1" w:after="100" w:afterAutospacing="1" w:line="240" w:lineRule="auto"/>
+        <w:rPr>
+          <w:rFonts w:eastAsia="Times New Roman" w:cstheme="minorHAnsi"/>
+        </w:rPr>
+      </w:pPr>
+      <w:r>
+        <w:rPr>
+          <w:rFonts w:eastAsia="Times New Roman" w:cstheme="minorHAnsi"/>
+          <w:b/>
+          <w:bCs/>
+        </w:rPr>
+        <w:t>JsonSqlConfig.json</w:t>
+      </w:r>
+      <w:r>
+        <w:rPr>
+          <w:rFonts w:eastAsia="Times New Roman" w:cstheme="minorHAnsi"/>
+        </w:rPr>
+        <w:t xml:space="preserve"> is just an example input for the web API Swagger interface</w:t>
+      </w:r>
+    </w:p>
+    <w:p>
+      <w:pPr>
+        <w:spacing w:before="100" w:beforeAutospacing="1" w:after="100" w:afterAutospacing="1" w:line="240" w:lineRule="auto"/>
+        <w:rPr>
+          <w:rFonts w:eastAsia="Times New Roman" w:cstheme="minorHAnsi"/>
+        </w:rPr>
+      </w:pPr>
+      <w:r>
+        <w:rPr>
+          <w:rFonts w:eastAsia="Times New Roman" w:cstheme="minorHAnsi"/>
+        </w:rPr>
+        <w:t xml:space="preserve">For running the solution use Visual Studio, SQL Server Management Studio and the EF Core CLI, see </w:t>
+      </w:r>
+      <w:r>
+        <w:rPr>
+          <w:rFonts w:eastAsia="Times New Roman" w:cstheme="minorHAnsi"/>
+          <w:b/>
+          <w:bCs/>
+        </w:rPr>
+        <w:t>Repo setup.docx</w:t>
+      </w:r>
+    </w:p>
+    <w:p/>
     <w:sectPr>
       <w:pgSz w:w="12240" w:h="15840"/>
       <w:pgMar w:top="1440" w:right="1440" w:bottom="1440" w:left="1440" w:header="720" w:footer="720" w:gutter="0"/>
@@ -475,11 +604,163 @@
       </w:rPr>
     </w:lvl>
   </w:abstractNum>
+  <w:abstractNum w:abstractNumId="2" w15:restartNumberingAfterBreak="0">
+    <w:nsid w:val="39010C37"/>
+    <w:multiLevelType w:val="multilevel"/>
+    <w:tmpl w:val="8F843D08"/>
+    <w:lvl w:ilvl="0">
+      <w:start w:val="1"/>
+      <w:numFmt w:val="bullet"/>
+      <w:lvlText w:val=""/>
+      <w:lvlJc w:val="left"/>
+      <w:pPr>
+        <w:tabs>
+          <w:tab w:val="num" w:pos="720"/>
+        </w:tabs>
+        <w:ind w:left="720" w:hanging="360"/>
+      </w:pPr>
+      <w:rPr>
+        <w:rFonts w:ascii="Symbol" w:hAnsi="Symbol" w:hint="default"/>
+        <w:sz w:val="20"/>
+      </w:rPr>
+    </w:lvl>
+    <w:lvl w:ilvl="1" w:tentative="1">
+      <w:start w:val="1"/>
+      <w:numFmt w:val="bullet"/>
+      <w:lvlText w:val="o"/>
+      <w:lvlJc w:val="left"/>
+      <w:pPr>
+        <w:tabs>
+          <w:tab w:val="num" w:pos="1440"/>
+        </w:tabs>
+        <w:ind w:left="1440" w:hanging="360"/>
+      </w:pPr>
+      <w:rPr>
+        <w:rFonts w:ascii="Courier New" w:hAnsi="Courier New" w:hint="default"/>
+        <w:sz w:val="20"/>
+      </w:rPr>
+    </w:lvl>
+    <w:lvl w:ilvl="2" w:tentative="1">
+      <w:start w:val="1"/>
+      <w:numFmt w:val="bullet"/>
+      <w:lvlText w:val=""/>
+      <w:lvlJc w:val="left"/>
+      <w:pPr>
+        <w:tabs>
+          <w:tab w:val="num" w:pos="2160"/>
+        </w:tabs>
+        <w:ind w:left="2160" w:hanging="360"/>
+      </w:pPr>
+      <w:rPr>
+        <w:rFonts w:ascii="Wingdings" w:hAnsi="Wingdings" w:hint="default"/>
+        <w:sz w:val="20"/>
+      </w:rPr>
+    </w:lvl>
+    <w:lvl w:ilvl="3" w:tentative="1">
+      <w:start w:val="1"/>
+      <w:numFmt w:val="bullet"/>
+      <w:lvlText w:val=""/>
+      <w:lvlJc w:val="left"/>
+      <w:pPr>
+        <w:tabs>
+          <w:tab w:val="num" w:pos="2880"/>
+        </w:tabs>
+        <w:ind w:left="2880" w:hanging="360"/>
+      </w:pPr>
+      <w:rPr>
+        <w:rFonts w:ascii="Wingdings" w:hAnsi="Wingdings" w:hint="default"/>
+        <w:sz w:val="20"/>
+      </w:rPr>
+    </w:lvl>
+    <w:lvl w:ilvl="4" w:tentative="1">
+      <w:start w:val="1"/>
+      <w:numFmt w:val="bullet"/>
+      <w:lvlText w:val=""/>
+      <w:lvlJc w:val="left"/>
+      <w:pPr>
+        <w:tabs>
+          <w:tab w:val="num" w:pos="3600"/>
+        </w:tabs>
+        <w:ind w:left="3600" w:hanging="360"/>
+      </w:pPr>
+      <w:rPr>
+        <w:rFonts w:ascii="Wingdings" w:hAnsi="Wingdings" w:hint="default"/>
+        <w:sz w:val="20"/>
+      </w:rPr>
+    </w:lvl>
+    <w:lvl w:ilvl="5" w:tentative="1">
+      <w:start w:val="1"/>
+      <w:numFmt w:val="bullet"/>
+      <w:lvlText w:val=""/>
+      <w:lvlJc w:val="left"/>
+      <w:pPr>
+        <w:tabs>
+          <w:tab w:val="num" w:pos="4320"/>
+        </w:tabs>
+        <w:ind w:left="4320" w:hanging="360"/>
+      </w:pPr>
+      <w:rPr>
+        <w:rFonts w:ascii="Wingdings" w:hAnsi="Wingdings" w:hint="default"/>
+        <w:sz w:val="20"/>
+      </w:rPr>
+    </w:lvl>
+    <w:lvl w:ilvl="6" w:tentative="1">
+      <w:start w:val="1"/>
+      <w:numFmt w:val="bullet"/>
+      <w:lvlText w:val=""/>
+      <w:lvlJc w:val="left"/>
+      <w:pPr>
+        <w:tabs>
+          <w:tab w:val="num" w:pos="5040"/>
+        </w:tabs>
+        <w:ind w:left="5040" w:hanging="360"/>
+      </w:pPr>
+      <w:rPr>
+        <w:rFonts w:ascii="Wingdings" w:hAnsi="Wingdings" w:hint="default"/>
+        <w:sz w:val="20"/>
+      </w:rPr>
+    </w:lvl>
+    <w:lvl w:ilvl="7" w:tentative="1">
+      <w:start w:val="1"/>
+      <w:numFmt w:val="bullet"/>
+      <w:lvlText w:val=""/>
+      <w:lvlJc w:val="left"/>
+      <w:pPr>
+        <w:tabs>
+          <w:tab w:val="num" w:pos="5760"/>
+        </w:tabs>
+        <w:ind w:left="5760" w:hanging="360"/>
+      </w:pPr>
+      <w:rPr>
+        <w:rFonts w:ascii="Wingdings" w:hAnsi="Wingdings" w:hint="default"/>
+        <w:sz w:val="20"/>
+      </w:rPr>
+    </w:lvl>
+    <w:lvl w:ilvl="8" w:tentative="1">
+      <w:start w:val="1"/>
+      <w:numFmt w:val="bullet"/>
+      <w:lvlText w:val=""/>
+      <w:lvlJc w:val="left"/>
+      <w:pPr>
+        <w:tabs>
+          <w:tab w:val="num" w:pos="6480"/>
+        </w:tabs>
+        <w:ind w:left="6480" w:hanging="360"/>
+      </w:pPr>
+      <w:rPr>
+        <w:rFonts w:ascii="Wingdings" w:hAnsi="Wingdings" w:hint="default"/>
+        <w:sz w:val="20"/>
+      </w:rPr>
+    </w:lvl>
+  </w:abstractNum>
   <w:num w:numId="1" w16cid:durableId="1642270330">
     <w:abstractNumId w:val="0"/>
   </w:num>
   <w:num w:numId="2" w16cid:durableId="959919547">
     <w:abstractNumId w:val="1"/>
+  </w:num>
+  <w:num w:numId="3" w16cid:durableId="1937246636">
+    <w:abstractNumId w:val="2"/>
   </w:num>
 </w:numbering>
 </file>
@@ -955,6 +1236,33 @@
       <w:contextualSpacing/>
     </w:pPr>
   </w:style>
+  <w:style w:type="paragraph" w:styleId="NormalWeb">
+    <w:name w:val="Normal (Web)"/>
+    <w:basedOn w:val="Normal"/>
+    <w:uiPriority w:val="99"/>
+    <w:semiHidden/>
+    <w:unhideWhenUsed/>
+    <w:rsid w:val="00AE057F"/>
+    <w:pPr>
+      <w:spacing w:before="100" w:beforeAutospacing="1" w:after="100" w:afterAutospacing="1" w:line="240" w:lineRule="auto"/>
+    </w:pPr>
+    <w:rPr>
+      <w:rFonts w:ascii="Times New Roman" w:eastAsia="Times New Roman" w:hAnsi="Times New Roman" w:cs="Times New Roman"/>
+      <w:sz w:val="24"/>
+      <w:szCs w:val="24"/>
+    </w:rPr>
+  </w:style>
+  <w:style w:type="character" w:styleId="Strong">
+    <w:name w:val="Strong"/>
+    <w:basedOn w:val="DefaultParagraphFont"/>
+    <w:uiPriority w:val="22"/>
+    <w:qFormat/>
+    <w:rsid w:val="00AE057F"/>
+    <w:rPr>
+      <w:b/>
+      <w:bCs/>
+    </w:rPr>
+  </w:style>
 </w:styles>
 </file>
 

</xml_diff>